<commit_message>
create new table, update forming the comm
</commit_message>
<xml_diff>
--- a/formingthecommunity.docx
+++ b/formingthecommunity.docx
@@ -29,7 +29,7 @@
         <w:t xml:space="preserve"> </w:t>
       </w:r>
       <w:r>
-        <w:t xml:space="preserve">24,</w:t>
+        <w:t xml:space="preserve">28,</w:t>
       </w:r>
       <w:r>
         <w:t xml:space="preserve"> </w:t>
@@ -50,28 +50,40 @@
     </w:p>
     <w:p>
       <w:pPr>
+        <w:pStyle w:val="Heading4"/>
+      </w:pPr>
+      <w:bookmarkStart w:id="22" w:name="goal-participants-develop-familiiarty-with-each-other-build-a-strong-sense-of-unity-and-common-purpose-and-a-willingness-to-be-active-participants-in-the-various-learning-experiences-of-the-ldz."/>
+      <w:bookmarkEnd w:id="22"/>
+      <w:r>
+        <w:t xml:space="preserve">Goal: Participants develop familiiarty with each other, build a strong sense of unity, and common purpose, and a willingness to be active participants in the various learning experiences of the LDZ.</w:t>
+      </w:r>
+    </w:p>
+    <w:p>
+      <w:pPr>
+        <w:pStyle w:val="Heading2"/>
+      </w:pPr>
+      <w:bookmarkStart w:id="23" w:name="official-welcome"/>
+      <w:bookmarkEnd w:id="23"/>
+      <w:r>
+        <w:t xml:space="preserve">OFFICIAL WELCOME</w:t>
+      </w:r>
+    </w:p>
+    <w:p>
+      <w:pPr>
+        <w:pStyle w:val="Heading4"/>
+      </w:pPr>
+      <w:bookmarkStart w:id="24" w:name="info-mc-is-a-staff-member-chosen-by-eds"/>
+      <w:bookmarkEnd w:id="24"/>
+      <w:r>
+        <w:t xml:space="preserve">Info: MC is a staff member, chosen by ED’s</w:t>
+      </w:r>
+    </w:p>
+    <w:p>
+      <w:pPr>
         <w:pStyle w:val="FirstParagraph"/>
       </w:pPr>
       <w:r>
-        <w:t xml:space="preserve">Goal: Participants develop familiiarty with each other, build a strong sense of unity, and common purpose, and a willingness to be active participants in the various learning experiences of the LDZ.</w:t>
-      </w:r>
-    </w:p>
-    <w:p>
-      <w:pPr>
-        <w:pStyle w:val="Heading2"/>
-      </w:pPr>
-      <w:bookmarkStart w:id="22" w:name="official-welcome"/>
-      <w:bookmarkEnd w:id="22"/>
-      <w:r>
-        <w:t xml:space="preserve">OFFICIAL WELCOME</w:t>
-      </w:r>
-    </w:p>
-    <w:p>
-      <w:pPr>
-        <w:pStyle w:val="FirstParagraph"/>
-      </w:pPr>
-      <w:r>
-        <w:t xml:space="preserve">(DELIVERED BY A STAFF MEMBER - Called the MC)</w:t>
+        <w:t xml:space="preserve">MC: Welcome DELEGATES to the 2018 - NATIONAL - Lorenzo de Zavala - Youth - Legislative - Session!!!!!!!!!!</w:t>
       </w:r>
     </w:p>
     <w:p>
@@ -79,7 +91,7 @@
         <w:pStyle w:val="BodyText"/>
       </w:pPr>
       <w:r>
-        <w:t xml:space="preserve">[With Emphasis] Welcome DELEGATES to the 2018…NATIONAL…Lorenzo de Zavala…Youth…Legislative…Session…</w:t>
+        <w:t xml:space="preserve">MC: We will now begin the official roll call. Who is here from…</w:t>
       </w:r>
     </w:p>
     <w:p>
@@ -87,23 +99,7 @@
         <w:pStyle w:val="BodyText"/>
       </w:pPr>
       <w:r>
-        <w:t xml:space="preserve">We will now begin the official roll call. Who is here from…</w:t>
-      </w:r>
-    </w:p>
-    <w:p>
-      <w:pPr>
-        <w:pStyle w:val="BodyText"/>
-      </w:pPr>
-      <w:r>
-        <w:t xml:space="preserve">Thank you all for being with us, we will continue with our program</w:t>
-      </w:r>
-    </w:p>
-    <w:p>
-      <w:pPr>
-        <w:pStyle w:val="BodyText"/>
-      </w:pPr>
-      <w:r>
-        <w:t xml:space="preserve">I would now like to welcome to the stage, Education Director:</w:t>
+        <w:t xml:space="preserve">MC: Thank you all for being with us, we will now continue with our program. I would now like to welcome to the stage, Education Director:</w:t>
       </w:r>
     </w:p>
     <w:p>
@@ -374,7 +370,7 @@
     </w:lvl>
   </w:abstractNum>
   <w:abstractNum w:abstractNumId="990">
-    <w:nsid w:val="81c6b5f6"/>
+    <w:nsid w:val="a6448329"/>
     <w:multiLevelType w:val="multilevel"/>
     <w:lvl w:ilvl="0">
       <w:numFmt w:val="bullet"/>

</xml_diff>